<commit_message>
Maj docs plenière 9 juillet
</commit_message>
<xml_diff>
--- a/suivi/2024-07-09-Pleniere-GT/SPP-2024-136_CR_Reunion-pleinere-GT-risques-09-07-2024.docx
+++ b/suivi/2024-07-09-Pleniere-GT/SPP-2024-136_CR_Reunion-pleinere-GT-risques-09-07-2024.docx
@@ -1165,7 +1165,6 @@
           <w:p>
             <w:pPr>
               <w:spacing w:after="0" w:line="240" w:lineRule="auto"/>
-              <w:jc w:val="both"/>
               <w:rPr>
                 <w:rFonts w:ascii="Arial" w:eastAsia="Times New Roman" w:hAnsi="Arial" w:cs="Arial"/>
                 <w:color w:val="000000"/>
@@ -1309,9 +1308,8 @@
               <w:rPr>
                 <w:rFonts w:ascii="Arial" w:eastAsia="Times New Roman" w:hAnsi="Arial" w:cs="Arial"/>
                 <w:color w:val="000000"/>
-                <w:highlight w:val="cyan"/>
-              </w:rPr>
-              <w:t>Xx/xx/xx</w:t>
+              </w:rPr>
+              <w:t>27/06/2024</w:t>
             </w:r>
           </w:p>
         </w:tc>
@@ -1384,80 +1382,58 @@
               </w:rPr>
               <w:t xml:space="preserve">le </w:t>
             </w:r>
-            <w:proofErr w:type="spellStart"/>
             <w:r>
               <w:rPr>
                 <w:rFonts w:ascii="Arial" w:hAnsi="Arial" w:cs="Arial"/>
                 <w:b/>
-                <w:highlight w:val="cyan"/>
-              </w:rPr>
-              <w:t>xxxx</w:t>
-            </w:r>
-            <w:proofErr w:type="spellEnd"/>
+              </w:rPr>
+              <w:t xml:space="preserve">26 septembre </w:t>
+            </w:r>
             <w:r>
               <w:rPr>
                 <w:rFonts w:ascii="Arial" w:hAnsi="Arial" w:cs="Arial"/>
                 <w:b/>
-                <w:highlight w:val="cyan"/>
+              </w:rPr>
+              <w:t>2024</w:t>
+            </w:r>
+            <w:r>
+              <w:rPr>
+                <w:rFonts w:ascii="Arial" w:hAnsi="Arial" w:cs="Arial"/>
+                <w:b/>
               </w:rPr>
               <w:t xml:space="preserve"> de </w:t>
             </w:r>
-            <w:proofErr w:type="spellStart"/>
             <w:r>
               <w:rPr>
                 <w:rFonts w:ascii="Arial" w:hAnsi="Arial" w:cs="Arial"/>
                 <w:b/>
-                <w:highlight w:val="cyan"/>
-              </w:rPr>
-              <w:t>xx</w:t>
+              </w:rPr>
+              <w:t>14</w:t>
             </w:r>
             <w:r>
               <w:rPr>
                 <w:rFonts w:ascii="Arial" w:hAnsi="Arial" w:cs="Arial"/>
                 <w:b/>
-                <w:highlight w:val="cyan"/>
-              </w:rPr>
-              <w:t>h</w:t>
-            </w:r>
-            <w:proofErr w:type="spellEnd"/>
+              </w:rPr>
+              <w:t xml:space="preserve">h à </w:t>
+            </w:r>
             <w:r>
               <w:rPr>
                 <w:rFonts w:ascii="Arial" w:hAnsi="Arial" w:cs="Arial"/>
                 <w:b/>
-                <w:highlight w:val="cyan"/>
-              </w:rPr>
-              <w:t xml:space="preserve"> à </w:t>
-            </w:r>
-            <w:proofErr w:type="spellStart"/>
+              </w:rPr>
+              <w:t>16</w:t>
+            </w:r>
             <w:r>
               <w:rPr>
                 <w:rFonts w:ascii="Arial" w:hAnsi="Arial" w:cs="Arial"/>
                 <w:b/>
-                <w:highlight w:val="cyan"/>
-              </w:rPr>
-              <w:t>xx</w:t>
-            </w:r>
-            <w:r>
-              <w:rPr>
-                <w:rFonts w:ascii="Arial" w:hAnsi="Arial" w:cs="Arial"/>
-                <w:b/>
-                <w:highlight w:val="cyan"/>
-              </w:rPr>
-              <w:t>h</w:t>
-            </w:r>
-            <w:proofErr w:type="spellEnd"/>
-            <w:r>
-              <w:rPr>
-                <w:rFonts w:ascii="Arial" w:hAnsi="Arial" w:cs="Arial"/>
-                <w:b/>
-                <w:highlight w:val="cyan"/>
-              </w:rPr>
-              <w:t xml:space="preserve"> en visio-conférence</w:t>
-            </w:r>
-            <w:r>
-              <w:rPr>
-                <w:rFonts w:ascii="Arial" w:hAnsi="Arial" w:cs="Arial"/>
-                <w:highlight w:val="cyan"/>
+              </w:rPr>
+              <w:t>h en visio-conférence</w:t>
+            </w:r>
+            <w:r>
+              <w:rPr>
+                <w:rFonts w:ascii="Arial" w:hAnsi="Arial" w:cs="Arial"/>
               </w:rPr>
               <w:t>.</w:t>
             </w:r>
@@ -1480,19 +1456,89 @@
               <w:rPr>
                 <w:rFonts w:ascii="Arial" w:hAnsi="Arial" w:cs="Arial"/>
               </w:rPr>
-              <w:t>ochains</w:t>
-            </w:r>
-            <w:r>
-              <w:rPr>
-                <w:rFonts w:ascii="Arial" w:hAnsi="Arial" w:cs="Arial"/>
-              </w:rPr>
-              <w:t xml:space="preserve"> atelier</w:t>
-            </w:r>
-            <w:r>
-              <w:rPr>
-                <w:rFonts w:ascii="Arial" w:hAnsi="Arial" w:cs="Arial"/>
-              </w:rPr>
-              <w:t>s</w:t>
+              <w:t>ochain</w:t>
+            </w:r>
+            <w:r>
+              <w:rPr>
+                <w:rFonts w:ascii="Arial" w:hAnsi="Arial" w:cs="Arial"/>
+              </w:rPr>
+              <w:t>es réunions du GT :</w:t>
+            </w:r>
+          </w:p>
+          <w:p>
+            <w:pPr>
+              <w:pStyle w:val="Paragraphedeliste"/>
+              <w:numPr>
+                <w:ilvl w:val="0"/>
+                <w:numId w:val="40"/>
+              </w:numPr>
+              <w:spacing w:after="0" w:line="240" w:lineRule="auto"/>
+              <w:jc w:val="both"/>
+              <w:rPr>
+                <w:rFonts w:ascii="Arial" w:hAnsi="Arial" w:cs="Arial"/>
+              </w:rPr>
+            </w:pPr>
+            <w:r>
+              <w:rPr>
+                <w:rFonts w:ascii="Arial" w:hAnsi="Arial" w:cs="Arial"/>
+              </w:rPr>
+              <w:t>Résolution des commentaires </w:t>
+            </w:r>
+            <w:r>
+              <w:rPr>
+                <w:rFonts w:ascii="Arial" w:hAnsi="Arial" w:cs="Arial"/>
+              </w:rPr>
+              <w:t xml:space="preserve">#1 </w:t>
+            </w:r>
+            <w:r>
+              <w:rPr>
+                <w:rFonts w:ascii="Arial" w:hAnsi="Arial" w:cs="Arial"/>
+              </w:rPr>
+              <w:t>:</w:t>
+            </w:r>
+            <w:r>
+              <w:rPr>
+                <w:rFonts w:ascii="Arial" w:hAnsi="Arial" w:cs="Arial"/>
+              </w:rPr>
+              <w:t xml:space="preserve"> jeudi 29 août 2024 (14h-17h)</w:t>
+            </w:r>
+          </w:p>
+          <w:p>
+            <w:pPr>
+              <w:pStyle w:val="Paragraphedeliste"/>
+              <w:numPr>
+                <w:ilvl w:val="0"/>
+                <w:numId w:val="40"/>
+              </w:numPr>
+              <w:spacing w:after="0" w:line="240" w:lineRule="auto"/>
+              <w:jc w:val="both"/>
+              <w:rPr>
+                <w:rFonts w:ascii="Arial" w:hAnsi="Arial" w:cs="Arial"/>
+              </w:rPr>
+            </w:pPr>
+            <w:r>
+              <w:rPr>
+                <w:rFonts w:ascii="Arial" w:hAnsi="Arial" w:cs="Arial"/>
+              </w:rPr>
+              <w:t>Résolution</w:t>
+            </w:r>
+            <w:r>
+              <w:rPr>
+                <w:rFonts w:ascii="Arial" w:hAnsi="Arial" w:cs="Arial"/>
+              </w:rPr>
+              <w:t xml:space="preserve"> des commentaires </w:t>
+            </w:r>
+            <w:r>
+              <w:rPr>
+                <w:rFonts w:ascii="Arial" w:hAnsi="Arial" w:cs="Arial"/>
+              </w:rPr>
+              <w:t>#</w:t>
+            </w:r>
+            <w:r>
+              <w:rPr>
+                <w:rFonts w:ascii="Arial" w:hAnsi="Arial" w:cs="Arial"/>
+              </w:rPr>
+              <w:t>2</w:t>
             </w:r>
             <w:r>
               <w:rPr>
@@ -1504,7 +1550,37 @@
               <w:rPr>
                 <w:rFonts w:ascii="Arial" w:hAnsi="Arial" w:cs="Arial"/>
               </w:rPr>
-              <w:t>à programmer.</w:t>
+              <w:t>:</w:t>
+            </w:r>
+            <w:r>
+              <w:rPr>
+                <w:rFonts w:ascii="Arial" w:hAnsi="Arial" w:cs="Arial"/>
+              </w:rPr>
+              <w:t xml:space="preserve"> </w:t>
+            </w:r>
+            <w:r>
+              <w:rPr>
+                <w:rFonts w:ascii="Arial" w:hAnsi="Arial" w:cs="Arial"/>
+              </w:rPr>
+              <w:t>lundi</w:t>
+            </w:r>
+            <w:r>
+              <w:rPr>
+                <w:rFonts w:ascii="Arial" w:hAnsi="Arial" w:cs="Arial"/>
+              </w:rPr>
+              <w:t xml:space="preserve"> 2</w:t>
+            </w:r>
+            <w:r>
+              <w:rPr>
+                <w:rFonts w:ascii="Arial" w:hAnsi="Arial" w:cs="Arial"/>
+              </w:rPr>
+              <w:t xml:space="preserve"> septembre</w:t>
+            </w:r>
+            <w:r>
+              <w:rPr>
+                <w:rFonts w:ascii="Arial" w:hAnsi="Arial" w:cs="Arial"/>
+              </w:rPr>
+              <w:t xml:space="preserve"> 2024 (14h-17h)</w:t>
             </w:r>
           </w:p>
           <w:p>
@@ -2229,6 +2305,7 @@
           <w:b/>
           <w:bCs/>
         </w:rPr>
+        <w:lastRenderedPageBreak/>
         <w:t>Revue du tableau (diapositive # 5)</w:t>
       </w:r>
     </w:p>
@@ -2243,7 +2320,6 @@
         <w:rPr>
           <w:rFonts w:ascii="Arial" w:hAnsi="Arial" w:cs="Arial"/>
         </w:rPr>
-        <w:lastRenderedPageBreak/>
         <w:t xml:space="preserve">Les </w:t>
       </w:r>
       <w:r>
@@ -2878,23 +2954,7 @@
           <w:kern w:val="2"/>
           <w:szCs w:val="24"/>
         </w:rPr>
-        <w:t xml:space="preserve">jouter une catégorie </w:t>
-      </w:r>
-      <w:r>
-        <w:rPr>
-          <w:rFonts w:ascii="Arial" w:hAnsi="Arial" w:cs="Arial"/>
-          <w:kern w:val="2"/>
-          <w:szCs w:val="24"/>
-        </w:rPr>
-        <w:t xml:space="preserve">« autres ouvrages faisant obstacle aux écoulements » </w:t>
-      </w:r>
-      <w:r>
-        <w:rPr>
-          <w:rFonts w:ascii="Arial" w:hAnsi="Arial" w:cs="Arial"/>
-          <w:kern w:val="2"/>
-          <w:szCs w:val="24"/>
-        </w:rPr>
-        <w:t xml:space="preserve">correspondant </w:t>
+        <w:t xml:space="preserve">jouter une catégorie « autres ouvrages faisant obstacle aux écoulements » correspondant </w:t>
       </w:r>
       <w:r>
         <w:rPr>
@@ -6079,6 +6139,118 @@
     </w:lvl>
   </w:abstractNum>
   <w:abstractNum w:abstractNumId="22" w15:restartNumberingAfterBreak="0">
+    <w:nsid w:val="4B111156"/>
+    <w:multiLevelType w:val="hybridMultilevel"/>
+    <w:tmpl w:val="95D6E212"/>
+    <w:lvl w:ilvl="0" w:tplc="1F5C4CBE">
+      <w:numFmt w:val="bullet"/>
+      <w:lvlText w:val="-"/>
+      <w:lvlJc w:val="left"/>
+      <w:pPr>
+        <w:ind w:left="720" w:hanging="360"/>
+      </w:pPr>
+      <w:rPr>
+        <w:rFonts w:ascii="Arial" w:eastAsiaTheme="minorHAnsi" w:hAnsi="Arial" w:cs="Arial" w:hint="default"/>
+      </w:rPr>
+    </w:lvl>
+    <w:lvl w:ilvl="1" w:tplc="040C0003" w:tentative="1">
+      <w:start w:val="1"/>
+      <w:numFmt w:val="bullet"/>
+      <w:lvlText w:val="o"/>
+      <w:lvlJc w:val="left"/>
+      <w:pPr>
+        <w:ind w:left="1440" w:hanging="360"/>
+      </w:pPr>
+      <w:rPr>
+        <w:rFonts w:ascii="Courier New" w:hAnsi="Courier New" w:cs="Courier New" w:hint="default"/>
+      </w:rPr>
+    </w:lvl>
+    <w:lvl w:ilvl="2" w:tplc="040C0005" w:tentative="1">
+      <w:start w:val="1"/>
+      <w:numFmt w:val="bullet"/>
+      <w:lvlText w:val=""/>
+      <w:lvlJc w:val="left"/>
+      <w:pPr>
+        <w:ind w:left="2160" w:hanging="360"/>
+      </w:pPr>
+      <w:rPr>
+        <w:rFonts w:ascii="Wingdings" w:hAnsi="Wingdings" w:hint="default"/>
+      </w:rPr>
+    </w:lvl>
+    <w:lvl w:ilvl="3" w:tplc="040C0001" w:tentative="1">
+      <w:start w:val="1"/>
+      <w:numFmt w:val="bullet"/>
+      <w:lvlText w:val=""/>
+      <w:lvlJc w:val="left"/>
+      <w:pPr>
+        <w:ind w:left="2880" w:hanging="360"/>
+      </w:pPr>
+      <w:rPr>
+        <w:rFonts w:ascii="Symbol" w:hAnsi="Symbol" w:hint="default"/>
+      </w:rPr>
+    </w:lvl>
+    <w:lvl w:ilvl="4" w:tplc="040C0003" w:tentative="1">
+      <w:start w:val="1"/>
+      <w:numFmt w:val="bullet"/>
+      <w:lvlText w:val="o"/>
+      <w:lvlJc w:val="left"/>
+      <w:pPr>
+        <w:ind w:left="3600" w:hanging="360"/>
+      </w:pPr>
+      <w:rPr>
+        <w:rFonts w:ascii="Courier New" w:hAnsi="Courier New" w:cs="Courier New" w:hint="default"/>
+      </w:rPr>
+    </w:lvl>
+    <w:lvl w:ilvl="5" w:tplc="040C0005" w:tentative="1">
+      <w:start w:val="1"/>
+      <w:numFmt w:val="bullet"/>
+      <w:lvlText w:val=""/>
+      <w:lvlJc w:val="left"/>
+      <w:pPr>
+        <w:ind w:left="4320" w:hanging="360"/>
+      </w:pPr>
+      <w:rPr>
+        <w:rFonts w:ascii="Wingdings" w:hAnsi="Wingdings" w:hint="default"/>
+      </w:rPr>
+    </w:lvl>
+    <w:lvl w:ilvl="6" w:tplc="040C0001" w:tentative="1">
+      <w:start w:val="1"/>
+      <w:numFmt w:val="bullet"/>
+      <w:lvlText w:val=""/>
+      <w:lvlJc w:val="left"/>
+      <w:pPr>
+        <w:ind w:left="5040" w:hanging="360"/>
+      </w:pPr>
+      <w:rPr>
+        <w:rFonts w:ascii="Symbol" w:hAnsi="Symbol" w:hint="default"/>
+      </w:rPr>
+    </w:lvl>
+    <w:lvl w:ilvl="7" w:tplc="040C0003" w:tentative="1">
+      <w:start w:val="1"/>
+      <w:numFmt w:val="bullet"/>
+      <w:lvlText w:val="o"/>
+      <w:lvlJc w:val="left"/>
+      <w:pPr>
+        <w:ind w:left="5760" w:hanging="360"/>
+      </w:pPr>
+      <w:rPr>
+        <w:rFonts w:ascii="Courier New" w:hAnsi="Courier New" w:cs="Courier New" w:hint="default"/>
+      </w:rPr>
+    </w:lvl>
+    <w:lvl w:ilvl="8" w:tplc="040C0005" w:tentative="1">
+      <w:start w:val="1"/>
+      <w:numFmt w:val="bullet"/>
+      <w:lvlText w:val=""/>
+      <w:lvlJc w:val="left"/>
+      <w:pPr>
+        <w:ind w:left="6480" w:hanging="360"/>
+      </w:pPr>
+      <w:rPr>
+        <w:rFonts w:ascii="Wingdings" w:hAnsi="Wingdings" w:hint="default"/>
+      </w:rPr>
+    </w:lvl>
+  </w:abstractNum>
+  <w:abstractNum w:abstractNumId="23" w15:restartNumberingAfterBreak="0">
     <w:nsid w:val="4F012AA2"/>
     <w:multiLevelType w:val="hybridMultilevel"/>
     <w:tmpl w:val="71509B94"/>
@@ -6170,7 +6342,7 @@
       </w:pPr>
     </w:lvl>
   </w:abstractNum>
-  <w:abstractNum w:abstractNumId="23" w15:restartNumberingAfterBreak="0">
+  <w:abstractNum w:abstractNumId="24" w15:restartNumberingAfterBreak="0">
     <w:nsid w:val="4F0773D4"/>
     <w:multiLevelType w:val="hybridMultilevel"/>
     <w:tmpl w:val="D7520BD0"/>
@@ -6282,7 +6454,7 @@
       </w:rPr>
     </w:lvl>
   </w:abstractNum>
-  <w:abstractNum w:abstractNumId="24" w15:restartNumberingAfterBreak="0">
+  <w:abstractNum w:abstractNumId="25" w15:restartNumberingAfterBreak="0">
     <w:nsid w:val="4F7A4C52"/>
     <w:multiLevelType w:val="hybridMultilevel"/>
     <w:tmpl w:val="CC626EAC"/>
@@ -6371,7 +6543,7 @@
       </w:pPr>
     </w:lvl>
   </w:abstractNum>
-  <w:abstractNum w:abstractNumId="25" w15:restartNumberingAfterBreak="0">
+  <w:abstractNum w:abstractNumId="26" w15:restartNumberingAfterBreak="0">
     <w:nsid w:val="51613FB2"/>
     <w:multiLevelType w:val="hybridMultilevel"/>
     <w:tmpl w:val="56DCA842"/>
@@ -6484,7 +6656,7 @@
       </w:rPr>
     </w:lvl>
   </w:abstractNum>
-  <w:abstractNum w:abstractNumId="26" w15:restartNumberingAfterBreak="0">
+  <w:abstractNum w:abstractNumId="27" w15:restartNumberingAfterBreak="0">
     <w:nsid w:val="526A61ED"/>
     <w:multiLevelType w:val="hybridMultilevel"/>
     <w:tmpl w:val="6F64DC84"/>
@@ -6597,7 +6769,7 @@
       </w:rPr>
     </w:lvl>
   </w:abstractNum>
-  <w:abstractNum w:abstractNumId="27" w15:restartNumberingAfterBreak="0">
+  <w:abstractNum w:abstractNumId="28" w15:restartNumberingAfterBreak="0">
     <w:nsid w:val="52930B33"/>
     <w:multiLevelType w:val="hybridMultilevel"/>
     <w:tmpl w:val="CA70EA12"/>
@@ -6710,7 +6882,7 @@
       </w:rPr>
     </w:lvl>
   </w:abstractNum>
-  <w:abstractNum w:abstractNumId="28" w15:restartNumberingAfterBreak="0">
+  <w:abstractNum w:abstractNumId="29" w15:restartNumberingAfterBreak="0">
     <w:nsid w:val="57146D19"/>
     <w:multiLevelType w:val="hybridMultilevel"/>
     <w:tmpl w:val="F6083D82"/>
@@ -6822,7 +6994,7 @@
       </w:rPr>
     </w:lvl>
   </w:abstractNum>
-  <w:abstractNum w:abstractNumId="29" w15:restartNumberingAfterBreak="0">
+  <w:abstractNum w:abstractNumId="30" w15:restartNumberingAfterBreak="0">
     <w:nsid w:val="585C0BDE"/>
     <w:multiLevelType w:val="hybridMultilevel"/>
     <w:tmpl w:val="22382EB8"/>
@@ -6935,7 +7107,7 @@
       </w:rPr>
     </w:lvl>
   </w:abstractNum>
-  <w:abstractNum w:abstractNumId="30" w15:restartNumberingAfterBreak="0">
+  <w:abstractNum w:abstractNumId="31" w15:restartNumberingAfterBreak="0">
     <w:nsid w:val="58AF71F3"/>
     <w:multiLevelType w:val="hybridMultilevel"/>
     <w:tmpl w:val="7752200A"/>
@@ -7021,7 +7193,7 @@
       </w:pPr>
     </w:lvl>
   </w:abstractNum>
-  <w:abstractNum w:abstractNumId="31" w15:restartNumberingAfterBreak="0">
+  <w:abstractNum w:abstractNumId="32" w15:restartNumberingAfterBreak="0">
     <w:nsid w:val="5C393BD6"/>
     <w:multiLevelType w:val="hybridMultilevel"/>
     <w:tmpl w:val="FBF0BFD2"/>
@@ -7134,7 +7306,7 @@
       </w:rPr>
     </w:lvl>
   </w:abstractNum>
-  <w:abstractNum w:abstractNumId="32" w15:restartNumberingAfterBreak="0">
+  <w:abstractNum w:abstractNumId="33" w15:restartNumberingAfterBreak="0">
     <w:nsid w:val="5D8B741C"/>
     <w:multiLevelType w:val="hybridMultilevel"/>
     <w:tmpl w:val="F6F0E47E"/>
@@ -7247,7 +7419,7 @@
       </w:rPr>
     </w:lvl>
   </w:abstractNum>
-  <w:abstractNum w:abstractNumId="33" w15:restartNumberingAfterBreak="0">
+  <w:abstractNum w:abstractNumId="34" w15:restartNumberingAfterBreak="0">
     <w:nsid w:val="5FD2510C"/>
     <w:multiLevelType w:val="hybridMultilevel"/>
     <w:tmpl w:val="AFC45E78"/>
@@ -7360,7 +7532,7 @@
       </w:rPr>
     </w:lvl>
   </w:abstractNum>
-  <w:abstractNum w:abstractNumId="34" w15:restartNumberingAfterBreak="0">
+  <w:abstractNum w:abstractNumId="35" w15:restartNumberingAfterBreak="0">
     <w:nsid w:val="62F34461"/>
     <w:multiLevelType w:val="hybridMultilevel"/>
     <w:tmpl w:val="75DE356C"/>
@@ -7473,7 +7645,7 @@
       </w:rPr>
     </w:lvl>
   </w:abstractNum>
-  <w:abstractNum w:abstractNumId="35" w15:restartNumberingAfterBreak="0">
+  <w:abstractNum w:abstractNumId="36" w15:restartNumberingAfterBreak="0">
     <w:nsid w:val="634460FF"/>
     <w:multiLevelType w:val="hybridMultilevel"/>
     <w:tmpl w:val="B332145E"/>
@@ -7586,7 +7758,7 @@
       </w:rPr>
     </w:lvl>
   </w:abstractNum>
-  <w:abstractNum w:abstractNumId="36" w15:restartNumberingAfterBreak="0">
+  <w:abstractNum w:abstractNumId="37" w15:restartNumberingAfterBreak="0">
     <w:nsid w:val="76043CAA"/>
     <w:multiLevelType w:val="hybridMultilevel"/>
     <w:tmpl w:val="2B2A5188"/>
@@ -7698,7 +7870,7 @@
       </w:rPr>
     </w:lvl>
   </w:abstractNum>
-  <w:abstractNum w:abstractNumId="37" w15:restartNumberingAfterBreak="0">
+  <w:abstractNum w:abstractNumId="38" w15:restartNumberingAfterBreak="0">
     <w:nsid w:val="7AA71E2A"/>
     <w:multiLevelType w:val="hybridMultilevel"/>
     <w:tmpl w:val="E47E7172"/>
@@ -7784,7 +7956,7 @@
       </w:pPr>
     </w:lvl>
   </w:abstractNum>
-  <w:abstractNum w:abstractNumId="38" w15:restartNumberingAfterBreak="0">
+  <w:abstractNum w:abstractNumId="39" w15:restartNumberingAfterBreak="0">
     <w:nsid w:val="7F842DD9"/>
     <w:multiLevelType w:val="hybridMultilevel"/>
     <w:tmpl w:val="9EBE5198"/>
@@ -7898,13 +8070,13 @@
     </w:lvl>
   </w:abstractNum>
   <w:num w:numId="1">
-    <w:abstractNumId w:val="24"/>
+    <w:abstractNumId w:val="25"/>
   </w:num>
   <w:num w:numId="2">
-    <w:abstractNumId w:val="34"/>
+    <w:abstractNumId w:val="35"/>
   </w:num>
   <w:num w:numId="3">
-    <w:abstractNumId w:val="30"/>
+    <w:abstractNumId w:val="31"/>
   </w:num>
   <w:num w:numId="4">
     <w:abstractNumId w:val="17"/>
@@ -7916,7 +8088,7 @@
     <w:abstractNumId w:val="19"/>
   </w:num>
   <w:num w:numId="7">
-    <w:abstractNumId w:val="36"/>
+    <w:abstractNumId w:val="37"/>
   </w:num>
   <w:num w:numId="8">
     <w:abstractNumId w:val="12"/>
@@ -7931,7 +8103,7 @@
     <w:abstractNumId w:val="6"/>
   </w:num>
   <w:num w:numId="12">
-    <w:abstractNumId w:val="23"/>
+    <w:abstractNumId w:val="24"/>
   </w:num>
   <w:num w:numId="13">
     <w:abstractNumId w:val="1"/>
@@ -7940,7 +8112,7 @@
     <w:abstractNumId w:val="8"/>
   </w:num>
   <w:num w:numId="15">
-    <w:abstractNumId w:val="37"/>
+    <w:abstractNumId w:val="38"/>
   </w:num>
   <w:num w:numId="16">
     <w:abstractNumId w:val="10"/>
@@ -7952,13 +8124,13 @@
     <w:abstractNumId w:val="4"/>
   </w:num>
   <w:num w:numId="19">
-    <w:abstractNumId w:val="28"/>
+    <w:abstractNumId w:val="29"/>
   </w:num>
   <w:num w:numId="20">
     <w:abstractNumId w:val="2"/>
   </w:num>
   <w:num w:numId="21">
-    <w:abstractNumId w:val="22"/>
+    <w:abstractNumId w:val="23"/>
   </w:num>
   <w:num w:numId="22">
     <w:abstractNumId w:val="7"/>
@@ -7967,19 +8139,19 @@
     <w:abstractNumId w:val="11"/>
   </w:num>
   <w:num w:numId="24">
-    <w:abstractNumId w:val="38"/>
+    <w:abstractNumId w:val="39"/>
   </w:num>
   <w:num w:numId="25">
-    <w:abstractNumId w:val="33"/>
+    <w:abstractNumId w:val="34"/>
   </w:num>
   <w:num w:numId="26">
     <w:abstractNumId w:val="3"/>
   </w:num>
   <w:num w:numId="27">
-    <w:abstractNumId w:val="25"/>
+    <w:abstractNumId w:val="26"/>
   </w:num>
   <w:num w:numId="28">
-    <w:abstractNumId w:val="32"/>
+    <w:abstractNumId w:val="33"/>
   </w:num>
   <w:num w:numId="29">
     <w:abstractNumId w:val="20"/>
@@ -7988,13 +8160,13 @@
     <w:abstractNumId w:val="5"/>
   </w:num>
   <w:num w:numId="31">
-    <w:abstractNumId w:val="26"/>
+    <w:abstractNumId w:val="27"/>
   </w:num>
   <w:num w:numId="32">
     <w:abstractNumId w:val="21"/>
   </w:num>
   <w:num w:numId="33">
-    <w:abstractNumId w:val="29"/>
+    <w:abstractNumId w:val="30"/>
   </w:num>
   <w:num w:numId="34">
     <w:abstractNumId w:val="0"/>
@@ -8003,16 +8175,19 @@
     <w:abstractNumId w:val="16"/>
   </w:num>
   <w:num w:numId="36">
-    <w:abstractNumId w:val="31"/>
+    <w:abstractNumId w:val="32"/>
   </w:num>
   <w:num w:numId="37">
     <w:abstractNumId w:val="15"/>
   </w:num>
   <w:num w:numId="38">
-    <w:abstractNumId w:val="27"/>
+    <w:abstractNumId w:val="28"/>
   </w:num>
   <w:num w:numId="39">
-    <w:abstractNumId w:val="35"/>
+    <w:abstractNumId w:val="36"/>
+  </w:num>
+  <w:num w:numId="40">
+    <w:abstractNumId w:val="22"/>
   </w:num>
 </w:numbering>
 </file>

</xml_diff>

<commit_message>
Maj docs plenière 09/07
</commit_message>
<xml_diff>
--- a/suivi/2024-07-09-Pleniere-GT/SPP-2024-136_CR_Reunion-pleinere-GT-risques-09-07-2024.docx
+++ b/suivi/2024-07-09-Pleniere-GT/SPP-2024-136_CR_Reunion-pleinere-GT-risques-09-07-2024.docx
@@ -1165,7 +1165,6 @@
           <w:p>
             <w:pPr>
               <w:spacing w:after="0" w:line="240" w:lineRule="auto"/>
-              <w:jc w:val="both"/>
               <w:rPr>
                 <w:rFonts w:ascii="Arial" w:eastAsia="Times New Roman" w:hAnsi="Arial" w:cs="Arial"/>
                 <w:color w:val="000000"/>
@@ -1309,9 +1308,8 @@
               <w:rPr>
                 <w:rFonts w:ascii="Arial" w:eastAsia="Times New Roman" w:hAnsi="Arial" w:cs="Arial"/>
                 <w:color w:val="000000"/>
-                <w:highlight w:val="cyan"/>
-              </w:rPr>
-              <w:t>Xx/xx/xx</w:t>
+              </w:rPr>
+              <w:t>27/06/2024</w:t>
             </w:r>
           </w:p>
         </w:tc>
@@ -1384,80 +1382,58 @@
               </w:rPr>
               <w:t xml:space="preserve">le </w:t>
             </w:r>
-            <w:proofErr w:type="spellStart"/>
             <w:r>
               <w:rPr>
                 <w:rFonts w:ascii="Arial" w:hAnsi="Arial" w:cs="Arial"/>
                 <w:b/>
-                <w:highlight w:val="cyan"/>
-              </w:rPr>
-              <w:t>xxxx</w:t>
-            </w:r>
-            <w:proofErr w:type="spellEnd"/>
+              </w:rPr>
+              <w:t xml:space="preserve">26 septembre </w:t>
+            </w:r>
             <w:r>
               <w:rPr>
                 <w:rFonts w:ascii="Arial" w:hAnsi="Arial" w:cs="Arial"/>
                 <w:b/>
-                <w:highlight w:val="cyan"/>
+              </w:rPr>
+              <w:t>2024</w:t>
+            </w:r>
+            <w:r>
+              <w:rPr>
+                <w:rFonts w:ascii="Arial" w:hAnsi="Arial" w:cs="Arial"/>
+                <w:b/>
               </w:rPr>
               <w:t xml:space="preserve"> de </w:t>
             </w:r>
-            <w:proofErr w:type="spellStart"/>
             <w:r>
               <w:rPr>
                 <w:rFonts w:ascii="Arial" w:hAnsi="Arial" w:cs="Arial"/>
                 <w:b/>
-                <w:highlight w:val="cyan"/>
-              </w:rPr>
-              <w:t>xx</w:t>
+              </w:rPr>
+              <w:t>14</w:t>
             </w:r>
             <w:r>
               <w:rPr>
                 <w:rFonts w:ascii="Arial" w:hAnsi="Arial" w:cs="Arial"/>
                 <w:b/>
-                <w:highlight w:val="cyan"/>
-              </w:rPr>
-              <w:t>h</w:t>
-            </w:r>
-            <w:proofErr w:type="spellEnd"/>
+              </w:rPr>
+              <w:t xml:space="preserve">h à </w:t>
+            </w:r>
             <w:r>
               <w:rPr>
                 <w:rFonts w:ascii="Arial" w:hAnsi="Arial" w:cs="Arial"/>
                 <w:b/>
-                <w:highlight w:val="cyan"/>
-              </w:rPr>
-              <w:t xml:space="preserve"> à </w:t>
-            </w:r>
-            <w:proofErr w:type="spellStart"/>
+              </w:rPr>
+              <w:t>16</w:t>
+            </w:r>
             <w:r>
               <w:rPr>
                 <w:rFonts w:ascii="Arial" w:hAnsi="Arial" w:cs="Arial"/>
                 <w:b/>
-                <w:highlight w:val="cyan"/>
-              </w:rPr>
-              <w:t>xx</w:t>
-            </w:r>
-            <w:r>
-              <w:rPr>
-                <w:rFonts w:ascii="Arial" w:hAnsi="Arial" w:cs="Arial"/>
-                <w:b/>
-                <w:highlight w:val="cyan"/>
-              </w:rPr>
-              <w:t>h</w:t>
-            </w:r>
-            <w:proofErr w:type="spellEnd"/>
-            <w:r>
-              <w:rPr>
-                <w:rFonts w:ascii="Arial" w:hAnsi="Arial" w:cs="Arial"/>
-                <w:b/>
-                <w:highlight w:val="cyan"/>
-              </w:rPr>
-              <w:t xml:space="preserve"> en visio-conférence</w:t>
-            </w:r>
-            <w:r>
-              <w:rPr>
-                <w:rFonts w:ascii="Arial" w:hAnsi="Arial" w:cs="Arial"/>
-                <w:highlight w:val="cyan"/>
+              </w:rPr>
+              <w:t>h en visio-conférence</w:t>
+            </w:r>
+            <w:r>
+              <w:rPr>
+                <w:rFonts w:ascii="Arial" w:hAnsi="Arial" w:cs="Arial"/>
               </w:rPr>
               <w:t>.</w:t>
             </w:r>
@@ -1480,19 +1456,89 @@
               <w:rPr>
                 <w:rFonts w:ascii="Arial" w:hAnsi="Arial" w:cs="Arial"/>
               </w:rPr>
-              <w:t>ochains</w:t>
-            </w:r>
-            <w:r>
-              <w:rPr>
-                <w:rFonts w:ascii="Arial" w:hAnsi="Arial" w:cs="Arial"/>
-              </w:rPr>
-              <w:t xml:space="preserve"> atelier</w:t>
-            </w:r>
-            <w:r>
-              <w:rPr>
-                <w:rFonts w:ascii="Arial" w:hAnsi="Arial" w:cs="Arial"/>
-              </w:rPr>
-              <w:t>s</w:t>
+              <w:t>ochain</w:t>
+            </w:r>
+            <w:r>
+              <w:rPr>
+                <w:rFonts w:ascii="Arial" w:hAnsi="Arial" w:cs="Arial"/>
+              </w:rPr>
+              <w:t>es réunions du GT :</w:t>
+            </w:r>
+          </w:p>
+          <w:p>
+            <w:pPr>
+              <w:pStyle w:val="Paragraphedeliste"/>
+              <w:numPr>
+                <w:ilvl w:val="0"/>
+                <w:numId w:val="40"/>
+              </w:numPr>
+              <w:spacing w:after="0" w:line="240" w:lineRule="auto"/>
+              <w:jc w:val="both"/>
+              <w:rPr>
+                <w:rFonts w:ascii="Arial" w:hAnsi="Arial" w:cs="Arial"/>
+              </w:rPr>
+            </w:pPr>
+            <w:r>
+              <w:rPr>
+                <w:rFonts w:ascii="Arial" w:hAnsi="Arial" w:cs="Arial"/>
+              </w:rPr>
+              <w:t>Résolution des commentaires </w:t>
+            </w:r>
+            <w:r>
+              <w:rPr>
+                <w:rFonts w:ascii="Arial" w:hAnsi="Arial" w:cs="Arial"/>
+              </w:rPr>
+              <w:t xml:space="preserve">#1 </w:t>
+            </w:r>
+            <w:r>
+              <w:rPr>
+                <w:rFonts w:ascii="Arial" w:hAnsi="Arial" w:cs="Arial"/>
+              </w:rPr>
+              <w:t>:</w:t>
+            </w:r>
+            <w:r>
+              <w:rPr>
+                <w:rFonts w:ascii="Arial" w:hAnsi="Arial" w:cs="Arial"/>
+              </w:rPr>
+              <w:t xml:space="preserve"> jeudi 29 août 2024 (14h-17h)</w:t>
+            </w:r>
+          </w:p>
+          <w:p>
+            <w:pPr>
+              <w:pStyle w:val="Paragraphedeliste"/>
+              <w:numPr>
+                <w:ilvl w:val="0"/>
+                <w:numId w:val="40"/>
+              </w:numPr>
+              <w:spacing w:after="0" w:line="240" w:lineRule="auto"/>
+              <w:jc w:val="both"/>
+              <w:rPr>
+                <w:rFonts w:ascii="Arial" w:hAnsi="Arial" w:cs="Arial"/>
+              </w:rPr>
+            </w:pPr>
+            <w:r>
+              <w:rPr>
+                <w:rFonts w:ascii="Arial" w:hAnsi="Arial" w:cs="Arial"/>
+              </w:rPr>
+              <w:t>Résolution</w:t>
+            </w:r>
+            <w:r>
+              <w:rPr>
+                <w:rFonts w:ascii="Arial" w:hAnsi="Arial" w:cs="Arial"/>
+              </w:rPr>
+              <w:t xml:space="preserve"> des commentaires </w:t>
+            </w:r>
+            <w:r>
+              <w:rPr>
+                <w:rFonts w:ascii="Arial" w:hAnsi="Arial" w:cs="Arial"/>
+              </w:rPr>
+              <w:t>#</w:t>
+            </w:r>
+            <w:r>
+              <w:rPr>
+                <w:rFonts w:ascii="Arial" w:hAnsi="Arial" w:cs="Arial"/>
+              </w:rPr>
+              <w:t>2</w:t>
             </w:r>
             <w:r>
               <w:rPr>
@@ -1504,7 +1550,37 @@
               <w:rPr>
                 <w:rFonts w:ascii="Arial" w:hAnsi="Arial" w:cs="Arial"/>
               </w:rPr>
-              <w:t>à programmer.</w:t>
+              <w:t>:</w:t>
+            </w:r>
+            <w:r>
+              <w:rPr>
+                <w:rFonts w:ascii="Arial" w:hAnsi="Arial" w:cs="Arial"/>
+              </w:rPr>
+              <w:t xml:space="preserve"> </w:t>
+            </w:r>
+            <w:r>
+              <w:rPr>
+                <w:rFonts w:ascii="Arial" w:hAnsi="Arial" w:cs="Arial"/>
+              </w:rPr>
+              <w:t>lundi</w:t>
+            </w:r>
+            <w:r>
+              <w:rPr>
+                <w:rFonts w:ascii="Arial" w:hAnsi="Arial" w:cs="Arial"/>
+              </w:rPr>
+              <w:t xml:space="preserve"> 2</w:t>
+            </w:r>
+            <w:r>
+              <w:rPr>
+                <w:rFonts w:ascii="Arial" w:hAnsi="Arial" w:cs="Arial"/>
+              </w:rPr>
+              <w:t xml:space="preserve"> septembre</w:t>
+            </w:r>
+            <w:r>
+              <w:rPr>
+                <w:rFonts w:ascii="Arial" w:hAnsi="Arial" w:cs="Arial"/>
+              </w:rPr>
+              <w:t xml:space="preserve"> 2024 (14h-17h)</w:t>
             </w:r>
           </w:p>
           <w:p>
@@ -2229,6 +2305,7 @@
           <w:b/>
           <w:bCs/>
         </w:rPr>
+        <w:lastRenderedPageBreak/>
         <w:t>Revue du tableau (diapositive # 5)</w:t>
       </w:r>
     </w:p>
@@ -2243,7 +2320,6 @@
         <w:rPr>
           <w:rFonts w:ascii="Arial" w:hAnsi="Arial" w:cs="Arial"/>
         </w:rPr>
-        <w:lastRenderedPageBreak/>
         <w:t xml:space="preserve">Les </w:t>
       </w:r>
       <w:r>
@@ -2878,23 +2954,7 @@
           <w:kern w:val="2"/>
           <w:szCs w:val="24"/>
         </w:rPr>
-        <w:t xml:space="preserve">jouter une catégorie </w:t>
-      </w:r>
-      <w:r>
-        <w:rPr>
-          <w:rFonts w:ascii="Arial" w:hAnsi="Arial" w:cs="Arial"/>
-          <w:kern w:val="2"/>
-          <w:szCs w:val="24"/>
-        </w:rPr>
-        <w:t xml:space="preserve">« autres ouvrages faisant obstacle aux écoulements » </w:t>
-      </w:r>
-      <w:r>
-        <w:rPr>
-          <w:rFonts w:ascii="Arial" w:hAnsi="Arial" w:cs="Arial"/>
-          <w:kern w:val="2"/>
-          <w:szCs w:val="24"/>
-        </w:rPr>
-        <w:t xml:space="preserve">correspondant </w:t>
+        <w:t xml:space="preserve">jouter une catégorie « autres ouvrages faisant obstacle aux écoulements » correspondant </w:t>
       </w:r>
       <w:r>
         <w:rPr>
@@ -6079,6 +6139,118 @@
     </w:lvl>
   </w:abstractNum>
   <w:abstractNum w:abstractNumId="22" w15:restartNumberingAfterBreak="0">
+    <w:nsid w:val="4B111156"/>
+    <w:multiLevelType w:val="hybridMultilevel"/>
+    <w:tmpl w:val="95D6E212"/>
+    <w:lvl w:ilvl="0" w:tplc="1F5C4CBE">
+      <w:numFmt w:val="bullet"/>
+      <w:lvlText w:val="-"/>
+      <w:lvlJc w:val="left"/>
+      <w:pPr>
+        <w:ind w:left="720" w:hanging="360"/>
+      </w:pPr>
+      <w:rPr>
+        <w:rFonts w:ascii="Arial" w:eastAsiaTheme="minorHAnsi" w:hAnsi="Arial" w:cs="Arial" w:hint="default"/>
+      </w:rPr>
+    </w:lvl>
+    <w:lvl w:ilvl="1" w:tplc="040C0003" w:tentative="1">
+      <w:start w:val="1"/>
+      <w:numFmt w:val="bullet"/>
+      <w:lvlText w:val="o"/>
+      <w:lvlJc w:val="left"/>
+      <w:pPr>
+        <w:ind w:left="1440" w:hanging="360"/>
+      </w:pPr>
+      <w:rPr>
+        <w:rFonts w:ascii="Courier New" w:hAnsi="Courier New" w:cs="Courier New" w:hint="default"/>
+      </w:rPr>
+    </w:lvl>
+    <w:lvl w:ilvl="2" w:tplc="040C0005" w:tentative="1">
+      <w:start w:val="1"/>
+      <w:numFmt w:val="bullet"/>
+      <w:lvlText w:val=""/>
+      <w:lvlJc w:val="left"/>
+      <w:pPr>
+        <w:ind w:left="2160" w:hanging="360"/>
+      </w:pPr>
+      <w:rPr>
+        <w:rFonts w:ascii="Wingdings" w:hAnsi="Wingdings" w:hint="default"/>
+      </w:rPr>
+    </w:lvl>
+    <w:lvl w:ilvl="3" w:tplc="040C0001" w:tentative="1">
+      <w:start w:val="1"/>
+      <w:numFmt w:val="bullet"/>
+      <w:lvlText w:val=""/>
+      <w:lvlJc w:val="left"/>
+      <w:pPr>
+        <w:ind w:left="2880" w:hanging="360"/>
+      </w:pPr>
+      <w:rPr>
+        <w:rFonts w:ascii="Symbol" w:hAnsi="Symbol" w:hint="default"/>
+      </w:rPr>
+    </w:lvl>
+    <w:lvl w:ilvl="4" w:tplc="040C0003" w:tentative="1">
+      <w:start w:val="1"/>
+      <w:numFmt w:val="bullet"/>
+      <w:lvlText w:val="o"/>
+      <w:lvlJc w:val="left"/>
+      <w:pPr>
+        <w:ind w:left="3600" w:hanging="360"/>
+      </w:pPr>
+      <w:rPr>
+        <w:rFonts w:ascii="Courier New" w:hAnsi="Courier New" w:cs="Courier New" w:hint="default"/>
+      </w:rPr>
+    </w:lvl>
+    <w:lvl w:ilvl="5" w:tplc="040C0005" w:tentative="1">
+      <w:start w:val="1"/>
+      <w:numFmt w:val="bullet"/>
+      <w:lvlText w:val=""/>
+      <w:lvlJc w:val="left"/>
+      <w:pPr>
+        <w:ind w:left="4320" w:hanging="360"/>
+      </w:pPr>
+      <w:rPr>
+        <w:rFonts w:ascii="Wingdings" w:hAnsi="Wingdings" w:hint="default"/>
+      </w:rPr>
+    </w:lvl>
+    <w:lvl w:ilvl="6" w:tplc="040C0001" w:tentative="1">
+      <w:start w:val="1"/>
+      <w:numFmt w:val="bullet"/>
+      <w:lvlText w:val=""/>
+      <w:lvlJc w:val="left"/>
+      <w:pPr>
+        <w:ind w:left="5040" w:hanging="360"/>
+      </w:pPr>
+      <w:rPr>
+        <w:rFonts w:ascii="Symbol" w:hAnsi="Symbol" w:hint="default"/>
+      </w:rPr>
+    </w:lvl>
+    <w:lvl w:ilvl="7" w:tplc="040C0003" w:tentative="1">
+      <w:start w:val="1"/>
+      <w:numFmt w:val="bullet"/>
+      <w:lvlText w:val="o"/>
+      <w:lvlJc w:val="left"/>
+      <w:pPr>
+        <w:ind w:left="5760" w:hanging="360"/>
+      </w:pPr>
+      <w:rPr>
+        <w:rFonts w:ascii="Courier New" w:hAnsi="Courier New" w:cs="Courier New" w:hint="default"/>
+      </w:rPr>
+    </w:lvl>
+    <w:lvl w:ilvl="8" w:tplc="040C0005" w:tentative="1">
+      <w:start w:val="1"/>
+      <w:numFmt w:val="bullet"/>
+      <w:lvlText w:val=""/>
+      <w:lvlJc w:val="left"/>
+      <w:pPr>
+        <w:ind w:left="6480" w:hanging="360"/>
+      </w:pPr>
+      <w:rPr>
+        <w:rFonts w:ascii="Wingdings" w:hAnsi="Wingdings" w:hint="default"/>
+      </w:rPr>
+    </w:lvl>
+  </w:abstractNum>
+  <w:abstractNum w:abstractNumId="23" w15:restartNumberingAfterBreak="0">
     <w:nsid w:val="4F012AA2"/>
     <w:multiLevelType w:val="hybridMultilevel"/>
     <w:tmpl w:val="71509B94"/>
@@ -6170,7 +6342,7 @@
       </w:pPr>
     </w:lvl>
   </w:abstractNum>
-  <w:abstractNum w:abstractNumId="23" w15:restartNumberingAfterBreak="0">
+  <w:abstractNum w:abstractNumId="24" w15:restartNumberingAfterBreak="0">
     <w:nsid w:val="4F0773D4"/>
     <w:multiLevelType w:val="hybridMultilevel"/>
     <w:tmpl w:val="D7520BD0"/>
@@ -6282,7 +6454,7 @@
       </w:rPr>
     </w:lvl>
   </w:abstractNum>
-  <w:abstractNum w:abstractNumId="24" w15:restartNumberingAfterBreak="0">
+  <w:abstractNum w:abstractNumId="25" w15:restartNumberingAfterBreak="0">
     <w:nsid w:val="4F7A4C52"/>
     <w:multiLevelType w:val="hybridMultilevel"/>
     <w:tmpl w:val="CC626EAC"/>
@@ -6371,7 +6543,7 @@
       </w:pPr>
     </w:lvl>
   </w:abstractNum>
-  <w:abstractNum w:abstractNumId="25" w15:restartNumberingAfterBreak="0">
+  <w:abstractNum w:abstractNumId="26" w15:restartNumberingAfterBreak="0">
     <w:nsid w:val="51613FB2"/>
     <w:multiLevelType w:val="hybridMultilevel"/>
     <w:tmpl w:val="56DCA842"/>
@@ -6484,7 +6656,7 @@
       </w:rPr>
     </w:lvl>
   </w:abstractNum>
-  <w:abstractNum w:abstractNumId="26" w15:restartNumberingAfterBreak="0">
+  <w:abstractNum w:abstractNumId="27" w15:restartNumberingAfterBreak="0">
     <w:nsid w:val="526A61ED"/>
     <w:multiLevelType w:val="hybridMultilevel"/>
     <w:tmpl w:val="6F64DC84"/>
@@ -6597,7 +6769,7 @@
       </w:rPr>
     </w:lvl>
   </w:abstractNum>
-  <w:abstractNum w:abstractNumId="27" w15:restartNumberingAfterBreak="0">
+  <w:abstractNum w:abstractNumId="28" w15:restartNumberingAfterBreak="0">
     <w:nsid w:val="52930B33"/>
     <w:multiLevelType w:val="hybridMultilevel"/>
     <w:tmpl w:val="CA70EA12"/>
@@ -6710,7 +6882,7 @@
       </w:rPr>
     </w:lvl>
   </w:abstractNum>
-  <w:abstractNum w:abstractNumId="28" w15:restartNumberingAfterBreak="0">
+  <w:abstractNum w:abstractNumId="29" w15:restartNumberingAfterBreak="0">
     <w:nsid w:val="57146D19"/>
     <w:multiLevelType w:val="hybridMultilevel"/>
     <w:tmpl w:val="F6083D82"/>
@@ -6822,7 +6994,7 @@
       </w:rPr>
     </w:lvl>
   </w:abstractNum>
-  <w:abstractNum w:abstractNumId="29" w15:restartNumberingAfterBreak="0">
+  <w:abstractNum w:abstractNumId="30" w15:restartNumberingAfterBreak="0">
     <w:nsid w:val="585C0BDE"/>
     <w:multiLevelType w:val="hybridMultilevel"/>
     <w:tmpl w:val="22382EB8"/>
@@ -6935,7 +7107,7 @@
       </w:rPr>
     </w:lvl>
   </w:abstractNum>
-  <w:abstractNum w:abstractNumId="30" w15:restartNumberingAfterBreak="0">
+  <w:abstractNum w:abstractNumId="31" w15:restartNumberingAfterBreak="0">
     <w:nsid w:val="58AF71F3"/>
     <w:multiLevelType w:val="hybridMultilevel"/>
     <w:tmpl w:val="7752200A"/>
@@ -7021,7 +7193,7 @@
       </w:pPr>
     </w:lvl>
   </w:abstractNum>
-  <w:abstractNum w:abstractNumId="31" w15:restartNumberingAfterBreak="0">
+  <w:abstractNum w:abstractNumId="32" w15:restartNumberingAfterBreak="0">
     <w:nsid w:val="5C393BD6"/>
     <w:multiLevelType w:val="hybridMultilevel"/>
     <w:tmpl w:val="FBF0BFD2"/>
@@ -7134,7 +7306,7 @@
       </w:rPr>
     </w:lvl>
   </w:abstractNum>
-  <w:abstractNum w:abstractNumId="32" w15:restartNumberingAfterBreak="0">
+  <w:abstractNum w:abstractNumId="33" w15:restartNumberingAfterBreak="0">
     <w:nsid w:val="5D8B741C"/>
     <w:multiLevelType w:val="hybridMultilevel"/>
     <w:tmpl w:val="F6F0E47E"/>
@@ -7247,7 +7419,7 @@
       </w:rPr>
     </w:lvl>
   </w:abstractNum>
-  <w:abstractNum w:abstractNumId="33" w15:restartNumberingAfterBreak="0">
+  <w:abstractNum w:abstractNumId="34" w15:restartNumberingAfterBreak="0">
     <w:nsid w:val="5FD2510C"/>
     <w:multiLevelType w:val="hybridMultilevel"/>
     <w:tmpl w:val="AFC45E78"/>
@@ -7360,7 +7532,7 @@
       </w:rPr>
     </w:lvl>
   </w:abstractNum>
-  <w:abstractNum w:abstractNumId="34" w15:restartNumberingAfterBreak="0">
+  <w:abstractNum w:abstractNumId="35" w15:restartNumberingAfterBreak="0">
     <w:nsid w:val="62F34461"/>
     <w:multiLevelType w:val="hybridMultilevel"/>
     <w:tmpl w:val="75DE356C"/>
@@ -7473,7 +7645,7 @@
       </w:rPr>
     </w:lvl>
   </w:abstractNum>
-  <w:abstractNum w:abstractNumId="35" w15:restartNumberingAfterBreak="0">
+  <w:abstractNum w:abstractNumId="36" w15:restartNumberingAfterBreak="0">
     <w:nsid w:val="634460FF"/>
     <w:multiLevelType w:val="hybridMultilevel"/>
     <w:tmpl w:val="B332145E"/>
@@ -7586,7 +7758,7 @@
       </w:rPr>
     </w:lvl>
   </w:abstractNum>
-  <w:abstractNum w:abstractNumId="36" w15:restartNumberingAfterBreak="0">
+  <w:abstractNum w:abstractNumId="37" w15:restartNumberingAfterBreak="0">
     <w:nsid w:val="76043CAA"/>
     <w:multiLevelType w:val="hybridMultilevel"/>
     <w:tmpl w:val="2B2A5188"/>
@@ -7698,7 +7870,7 @@
       </w:rPr>
     </w:lvl>
   </w:abstractNum>
-  <w:abstractNum w:abstractNumId="37" w15:restartNumberingAfterBreak="0">
+  <w:abstractNum w:abstractNumId="38" w15:restartNumberingAfterBreak="0">
     <w:nsid w:val="7AA71E2A"/>
     <w:multiLevelType w:val="hybridMultilevel"/>
     <w:tmpl w:val="E47E7172"/>
@@ -7784,7 +7956,7 @@
       </w:pPr>
     </w:lvl>
   </w:abstractNum>
-  <w:abstractNum w:abstractNumId="38" w15:restartNumberingAfterBreak="0">
+  <w:abstractNum w:abstractNumId="39" w15:restartNumberingAfterBreak="0">
     <w:nsid w:val="7F842DD9"/>
     <w:multiLevelType w:val="hybridMultilevel"/>
     <w:tmpl w:val="9EBE5198"/>
@@ -7898,13 +8070,13 @@
     </w:lvl>
   </w:abstractNum>
   <w:num w:numId="1">
-    <w:abstractNumId w:val="24"/>
+    <w:abstractNumId w:val="25"/>
   </w:num>
   <w:num w:numId="2">
-    <w:abstractNumId w:val="34"/>
+    <w:abstractNumId w:val="35"/>
   </w:num>
   <w:num w:numId="3">
-    <w:abstractNumId w:val="30"/>
+    <w:abstractNumId w:val="31"/>
   </w:num>
   <w:num w:numId="4">
     <w:abstractNumId w:val="17"/>
@@ -7916,7 +8088,7 @@
     <w:abstractNumId w:val="19"/>
   </w:num>
   <w:num w:numId="7">
-    <w:abstractNumId w:val="36"/>
+    <w:abstractNumId w:val="37"/>
   </w:num>
   <w:num w:numId="8">
     <w:abstractNumId w:val="12"/>
@@ -7931,7 +8103,7 @@
     <w:abstractNumId w:val="6"/>
   </w:num>
   <w:num w:numId="12">
-    <w:abstractNumId w:val="23"/>
+    <w:abstractNumId w:val="24"/>
   </w:num>
   <w:num w:numId="13">
     <w:abstractNumId w:val="1"/>
@@ -7940,7 +8112,7 @@
     <w:abstractNumId w:val="8"/>
   </w:num>
   <w:num w:numId="15">
-    <w:abstractNumId w:val="37"/>
+    <w:abstractNumId w:val="38"/>
   </w:num>
   <w:num w:numId="16">
     <w:abstractNumId w:val="10"/>
@@ -7952,13 +8124,13 @@
     <w:abstractNumId w:val="4"/>
   </w:num>
   <w:num w:numId="19">
-    <w:abstractNumId w:val="28"/>
+    <w:abstractNumId w:val="29"/>
   </w:num>
   <w:num w:numId="20">
     <w:abstractNumId w:val="2"/>
   </w:num>
   <w:num w:numId="21">
-    <w:abstractNumId w:val="22"/>
+    <w:abstractNumId w:val="23"/>
   </w:num>
   <w:num w:numId="22">
     <w:abstractNumId w:val="7"/>
@@ -7967,19 +8139,19 @@
     <w:abstractNumId w:val="11"/>
   </w:num>
   <w:num w:numId="24">
-    <w:abstractNumId w:val="38"/>
+    <w:abstractNumId w:val="39"/>
   </w:num>
   <w:num w:numId="25">
-    <w:abstractNumId w:val="33"/>
+    <w:abstractNumId w:val="34"/>
   </w:num>
   <w:num w:numId="26">
     <w:abstractNumId w:val="3"/>
   </w:num>
   <w:num w:numId="27">
-    <w:abstractNumId w:val="25"/>
+    <w:abstractNumId w:val="26"/>
   </w:num>
   <w:num w:numId="28">
-    <w:abstractNumId w:val="32"/>
+    <w:abstractNumId w:val="33"/>
   </w:num>
   <w:num w:numId="29">
     <w:abstractNumId w:val="20"/>
@@ -7988,13 +8160,13 @@
     <w:abstractNumId w:val="5"/>
   </w:num>
   <w:num w:numId="31">
-    <w:abstractNumId w:val="26"/>
+    <w:abstractNumId w:val="27"/>
   </w:num>
   <w:num w:numId="32">
     <w:abstractNumId w:val="21"/>
   </w:num>
   <w:num w:numId="33">
-    <w:abstractNumId w:val="29"/>
+    <w:abstractNumId w:val="30"/>
   </w:num>
   <w:num w:numId="34">
     <w:abstractNumId w:val="0"/>
@@ -8003,16 +8175,19 @@
     <w:abstractNumId w:val="16"/>
   </w:num>
   <w:num w:numId="36">
-    <w:abstractNumId w:val="31"/>
+    <w:abstractNumId w:val="32"/>
   </w:num>
   <w:num w:numId="37">
     <w:abstractNumId w:val="15"/>
   </w:num>
   <w:num w:numId="38">
-    <w:abstractNumId w:val="27"/>
+    <w:abstractNumId w:val="28"/>
   </w:num>
   <w:num w:numId="39">
-    <w:abstractNumId w:val="35"/>
+    <w:abstractNumId w:val="36"/>
+  </w:num>
+  <w:num w:numId="40">
+    <w:abstractNumId w:val="22"/>
   </w:num>
 </w:numbering>
 </file>

</xml_diff>